<commit_message>
Ajout des erniers éléments pour la présentation
</commit_message>
<xml_diff>
--- a/Notes de lecture.docx
+++ b/Notes de lecture.docx
@@ -80,7 +80,25 @@
         <w:t>3</w:t>
       </w:r>
       <w:r>
-        <w:t xml:space="preserve"> ne rentre pas dans le sujet. Il parle de l’utilisation et non de l’utilisabilité.</w:t>
+        <w:t xml:space="preserve"> ne rentre </w:t>
+      </w:r>
+      <w:r>
+        <w:rPr>
+          <w:b/>
+        </w:rPr>
+        <w:t>pas</w:t>
+      </w:r>
+      <w:r>
+        <w:t xml:space="preserve"> dans le </w:t>
+      </w:r>
+      <w:r>
+        <w:rPr>
+          <w:b/>
+        </w:rPr>
+        <w:t>sujet</w:t>
+      </w:r>
+      <w:r>
+        <w:t>. Il parle de l’utilisation et non de l’utilisabilité.</w:t>
       </w:r>
     </w:p>
     <w:p>
@@ -97,7 +115,31 @@
         <w:t>4</w:t>
       </w:r>
       <w:r>
-        <w:t xml:space="preserve"> à regarder plus précisément comment le récupérer.</w:t>
+        <w:t xml:space="preserve"> </w:t>
+      </w:r>
+      <w:r>
+        <w:t xml:space="preserve">met en œuvre une création d’ensemble de données d’API </w:t>
+      </w:r>
+      <w:r>
+        <w:t xml:space="preserve">ce qui entre </w:t>
+      </w:r>
+      <w:r>
+        <w:rPr>
+          <w:b/>
+        </w:rPr>
+        <w:t>peu</w:t>
+      </w:r>
+      <w:r>
+        <w:t xml:space="preserve"> dans notre </w:t>
+      </w:r>
+      <w:r>
+        <w:rPr>
+          <w:b/>
+        </w:rPr>
+        <w:t>sujet</w:t>
+      </w:r>
+      <w:r>
+        <w:t>.</w:t>
       </w:r>
     </w:p>
     <w:p>
@@ -135,15 +177,7 @@
         <w:t xml:space="preserve">. </w:t>
       </w:r>
       <w:r>
-        <w:t xml:space="preserve">Mais le texte expliquant le </w:t>
-      </w:r>
-      <w:proofErr w:type="spellStart"/>
-      <w:r>
-        <w:t>framework</w:t>
-      </w:r>
-      <w:proofErr w:type="spellEnd"/>
-      <w:r>
-        <w:t xml:space="preserve"> est incompréhensible.</w:t>
+        <w:t>Mais le texte expliquant le framework est incompréhensible.</w:t>
       </w:r>
     </w:p>
     <w:p>
@@ -160,7 +194,25 @@
         <w:t>6</w:t>
       </w:r>
       <w:r>
-        <w:t xml:space="preserve"> est hors sujet. Le seul point qui pourrait être intéressant c’est de regarder la </w:t>
+        <w:t xml:space="preserve"> est </w:t>
+      </w:r>
+      <w:r>
+        <w:rPr>
+          <w:b/>
+        </w:rPr>
+        <w:t>hors</w:t>
+      </w:r>
+      <w:r>
+        <w:t xml:space="preserve"> </w:t>
+      </w:r>
+      <w:r>
+        <w:rPr>
+          <w:b/>
+        </w:rPr>
+        <w:t>sujet</w:t>
+      </w:r>
+      <w:r>
+        <w:t xml:space="preserve">. Le seul point qui pourrait être intéressant c’est de regarder la </w:t>
       </w:r>
       <w:r>
         <w:rPr>
@@ -276,15 +328,7 @@
         <w:t>compare</w:t>
       </w:r>
       <w:r>
-        <w:t xml:space="preserve"> le test d’utilisabilité et l’API Peer </w:t>
-      </w:r>
-      <w:proofErr w:type="spellStart"/>
-      <w:r>
-        <w:t>Review</w:t>
-      </w:r>
-      <w:proofErr w:type="spellEnd"/>
-      <w:r>
-        <w:t xml:space="preserve"> et se consacre aux </w:t>
+        <w:t xml:space="preserve"> le test d’utilisabilité et l’API Peer Review et se consacre aux </w:t>
       </w:r>
       <w:r>
         <w:rPr>
@@ -399,7 +443,13 @@
         <w:t>citation</w:t>
       </w:r>
       <w:r>
-        <w:t xml:space="preserve"> y est citée et de bons </w:t>
+        <w:t xml:space="preserve"> y est </w:t>
+      </w:r>
+      <w:r>
+        <w:t>présente</w:t>
+      </w:r>
+      <w:r>
+        <w:t xml:space="preserve"> et de bons </w:t>
       </w:r>
       <w:r>
         <w:rPr>
@@ -445,20 +495,208 @@
         <w:t>14</w:t>
       </w:r>
       <w:r>
-        <w:t xml:space="preserve"> .</w:t>
-      </w:r>
-    </w:p>
-    <w:p>
-      <w:pPr>
-        <w:jc w:val="both"/>
-      </w:pPr>
-      <w:r>
-        <w:t>Article 4 et 6</w:t>
+        <w:t xml:space="preserve"> </w:t>
+      </w:r>
+      <w:r>
+        <w:t xml:space="preserve">passe en revu tout ce qui concerne les </w:t>
+      </w:r>
+      <w:r>
+        <w:rPr>
+          <w:b/>
+        </w:rPr>
+        <w:t>exemples</w:t>
+      </w:r>
+      <w:r>
+        <w:rPr>
+          <w:b/>
+        </w:rPr>
+        <w:t xml:space="preserve"> </w:t>
+      </w:r>
+      <w:r>
+        <w:t xml:space="preserve">et permet de faire un état des lieux en ce qui concerne </w:t>
+      </w:r>
+      <w:r>
+        <w:t>le fait de trouver des exemples et ce qu’ils peuvent apporter</w:t>
+      </w:r>
+      <w:r>
+        <w:t>.</w:t>
+      </w:r>
+    </w:p>
+    <w:p>
+      <w:pPr>
+        <w:jc w:val="both"/>
+      </w:pPr>
+      <w:r>
+        <w:t xml:space="preserve">L’article </w:t>
+      </w:r>
+      <w:r>
+        <w:rPr>
+          <w:b/>
+        </w:rPr>
+        <w:t>15</w:t>
+      </w:r>
+      <w:r>
+        <w:t xml:space="preserve"> s’intéresse à la </w:t>
+      </w:r>
+      <w:r>
+        <w:rPr>
+          <w:b/>
+        </w:rPr>
+        <w:t>documentation</w:t>
+      </w:r>
+      <w:r>
+        <w:t xml:space="preserve"> et plus précisément </w:t>
+      </w:r>
+      <w:r>
+        <w:t xml:space="preserve">aux </w:t>
+      </w:r>
+      <w:r>
+        <w:rPr>
+          <w:b/>
+        </w:rPr>
+        <w:t>contraintes d’utilisation</w:t>
+      </w:r>
+      <w:r>
+        <w:t xml:space="preserve">. L’étude </w:t>
+      </w:r>
+      <w:r>
+        <w:t xml:space="preserve">s’attache à la documentation des contraintes des paramètres d’une méthode. </w:t>
+      </w:r>
+    </w:p>
+    <w:p>
+      <w:pPr>
+        <w:jc w:val="both"/>
+      </w:pPr>
+      <w:r>
+        <w:t xml:space="preserve">L’article </w:t>
+      </w:r>
+      <w:r>
+        <w:rPr>
+          <w:b/>
+        </w:rPr>
+        <w:t>16</w:t>
+      </w:r>
+      <w:r>
+        <w:t xml:space="preserve"> </w:t>
+      </w:r>
+      <w:r>
+        <w:t xml:space="preserve">permet de nommer plein de critères sur </w:t>
+      </w:r>
+      <w:r>
+        <w:t>l’utilisabilité. Le but de leur étude a été de mettre au point un outil qui prend une API et l’améliore. Problème cela fonctionne qu’avec les APIs bien</w:t>
       </w:r>
       <w:bookmarkStart w:id="0" w:name="_GoBack"/>
       <w:bookmarkEnd w:id="0"/>
       <w:r>
-        <w:t>4 manquants</w:t>
+        <w:t xml:space="preserve"> fondées.</w:t>
+      </w:r>
+    </w:p>
+    <w:p>
+      <w:pPr>
+        <w:jc w:val="both"/>
+      </w:pPr>
+      <w:r>
+        <w:t xml:space="preserve">L’article </w:t>
+      </w:r>
+      <w:r>
+        <w:rPr>
+          <w:b/>
+        </w:rPr>
+        <w:t>17</w:t>
+      </w:r>
+      <w:r>
+        <w:t xml:space="preserve"> </w:t>
+      </w:r>
+      <w:r>
+        <w:t xml:space="preserve">est juste une </w:t>
+      </w:r>
+      <w:r>
+        <w:rPr>
+          <w:b/>
+        </w:rPr>
+        <w:t>discussion</w:t>
+      </w:r>
+      <w:r>
+        <w:t xml:space="preserve"> </w:t>
+      </w:r>
+      <w:r>
+        <w:t xml:space="preserve">pour utiliser la dimension cognitive afin d’améliorer </w:t>
+      </w:r>
+      <w:r>
+        <w:t xml:space="preserve">la </w:t>
+      </w:r>
+      <w:r>
+        <w:rPr>
+          <w:b/>
+        </w:rPr>
+        <w:t>documentation</w:t>
+      </w:r>
+      <w:r>
+        <w:t xml:space="preserve"> et savoir quelles sont les attentes. Article de seulement 2 pages</w:t>
+      </w:r>
+      <w:r>
+        <w:t xml:space="preserve"> mais contient quels détails intéressants</w:t>
+      </w:r>
+      <w:r>
+        <w:t>.</w:t>
+      </w:r>
+      <w:r>
+        <w:t xml:space="preserve"> Se base sur L’article de Clarke étudié </w:t>
+      </w:r>
+      <w:r>
+        <w:t>précédemment.</w:t>
+      </w:r>
+    </w:p>
+    <w:p>
+      <w:pPr>
+        <w:jc w:val="both"/>
+      </w:pPr>
+      <w:r>
+        <w:t xml:space="preserve">L’article </w:t>
+      </w:r>
+      <w:r>
+        <w:rPr>
+          <w:b/>
+        </w:rPr>
+        <w:t>18</w:t>
+      </w:r>
+      <w:r>
+        <w:t xml:space="preserve"> </w:t>
+      </w:r>
+      <w:r>
+        <w:t xml:space="preserve">aborde une notion qui revient souvent le </w:t>
+      </w:r>
+      <w:r>
+        <w:rPr>
+          <w:b/>
+        </w:rPr>
+        <w:t>contexte</w:t>
+      </w:r>
+      <w:r>
+        <w:t>.</w:t>
+      </w:r>
+      <w:r>
+        <w:t xml:space="preserve"> Les auteurs proposent un outil afin de générer des </w:t>
+      </w:r>
+      <w:r>
+        <w:rPr>
+          <w:b/>
+        </w:rPr>
+        <w:t>exemples</w:t>
+      </w:r>
+      <w:r>
+        <w:t xml:space="preserve"> pour l’utilisation d’API le plus efficace possible et le mieux cible. </w:t>
+      </w:r>
+    </w:p>
+    <w:p>
+      <w:pPr>
+        <w:jc w:val="both"/>
+      </w:pPr>
+      <w:r>
+        <w:t xml:space="preserve">Article </w:t>
+      </w:r>
+      <w:r>
+        <w:t>64 manquant</w:t>
       </w:r>
       <w:r>
         <w:t>.</w:t>

</xml_diff>